<commit_message>
Reorganized File structure for First Sprint
</commit_message>
<xml_diff>
--- a/Documentation/ProductVision.docx
+++ b/Documentation/ProductVision.docx
@@ -159,17 +159,8 @@
           <w:sz w:val="28"/>
           <w:szCs w:val="28"/>
         </w:rPr>
-        <w:t xml:space="preserve">Carson </w:t>
-      </w:r>
-      <w:proofErr w:type="spellStart"/>
-      <w:r>
-        <w:rPr>
-          <w:sz w:val="28"/>
-          <w:szCs w:val="28"/>
-        </w:rPr>
-        <w:t>Pribble</w:t>
-      </w:r>
-      <w:proofErr w:type="spellEnd"/>
+        <w:t>S. Andy Short</w:t>
+      </w:r>
     </w:p>
     <w:p/>
     <w:p>
@@ -520,34 +511,52 @@
           <w:sz w:val="24"/>
           <w:szCs w:val="24"/>
         </w:rPr>
-        <w:t xml:space="preserve"> will be able to generate data from orders that can be compiled into useful data for </w:t>
-      </w:r>
-      <w:r>
-        <w:rPr>
-          <w:rFonts w:eastAsia="Times New Roman" w:cstheme="minorHAnsi"/>
-          <w:color w:val="001F2A"/>
-          <w:sz w:val="24"/>
-          <w:szCs w:val="24"/>
-        </w:rPr>
-        <w:t>management and</w:t>
-      </w:r>
-      <w:r>
-        <w:rPr>
-          <w:rFonts w:eastAsia="Times New Roman" w:cstheme="minorHAnsi"/>
-          <w:color w:val="001F2A"/>
-          <w:sz w:val="24"/>
-          <w:szCs w:val="24"/>
-        </w:rPr>
-        <w:t xml:space="preserve"> allow them to make informed decisions</w:t>
-      </w:r>
-      <w:r>
-        <w:rPr>
-          <w:rFonts w:eastAsia="Times New Roman" w:cstheme="minorHAnsi"/>
-          <w:color w:val="001F2A"/>
-          <w:sz w:val="24"/>
-          <w:szCs w:val="24"/>
-        </w:rPr>
-        <w:t xml:space="preserve"> pertaining to inventory and staffing.</w:t>
+        <w:t xml:space="preserve"> will be able to generate </w:t>
+      </w:r>
+      <w:r>
+        <w:rPr>
+          <w:rFonts w:eastAsia="Times New Roman" w:cstheme="minorHAnsi"/>
+          <w:color w:val="001F2A"/>
+          <w:sz w:val="24"/>
+          <w:szCs w:val="24"/>
+        </w:rPr>
+        <w:t>metrics</w:t>
+      </w:r>
+      <w:r>
+        <w:rPr>
+          <w:rFonts w:eastAsia="Times New Roman" w:cstheme="minorHAnsi"/>
+          <w:color w:val="001F2A"/>
+          <w:sz w:val="24"/>
+          <w:szCs w:val="24"/>
+        </w:rPr>
+        <w:t xml:space="preserve"> </w:t>
+      </w:r>
+      <w:r>
+        <w:rPr>
+          <w:rFonts w:eastAsia="Times New Roman" w:cstheme="minorHAnsi"/>
+          <w:color w:val="001F2A"/>
+          <w:sz w:val="24"/>
+          <w:szCs w:val="24"/>
+        </w:rPr>
+        <w:t>that can be compiled</w:t>
+      </w:r>
+      <w:r>
+        <w:rPr>
+          <w:rFonts w:eastAsia="Times New Roman" w:cstheme="minorHAnsi"/>
+          <w:color w:val="001F2A"/>
+          <w:sz w:val="24"/>
+          <w:szCs w:val="24"/>
+        </w:rPr>
+        <w:t xml:space="preserve"> into useful data </w:t>
+      </w:r>
+      <w:r>
+        <w:rPr>
+          <w:rFonts w:eastAsia="Times New Roman" w:cstheme="minorHAnsi"/>
+          <w:color w:val="001F2A"/>
+          <w:sz w:val="24"/>
+          <w:szCs w:val="24"/>
+        </w:rPr>
+        <w:t>that management can usefully disseminate.</w:t>
       </w:r>
     </w:p>
     <w:p>
@@ -603,27 +612,25 @@
           <w:sz w:val="24"/>
           <w:szCs w:val="24"/>
         </w:rPr>
-        <w:t xml:space="preserve"> will allow managers to determine </w:t>
-      </w:r>
-      <w:proofErr w:type="gramStart"/>
-      <w:r>
-        <w:rPr>
-          <w:rFonts w:eastAsia="Times New Roman" w:cstheme="minorHAnsi"/>
-          <w:color w:val="001F2A"/>
-          <w:sz w:val="24"/>
-          <w:szCs w:val="24"/>
-        </w:rPr>
-        <w:t>item</w:t>
-      </w:r>
-      <w:proofErr w:type="gramEnd"/>
-      <w:r>
-        <w:rPr>
-          <w:rFonts w:eastAsia="Times New Roman" w:cstheme="minorHAnsi"/>
-          <w:color w:val="001F2A"/>
-          <w:sz w:val="24"/>
-          <w:szCs w:val="24"/>
-        </w:rPr>
-        <w:t xml:space="preserve"> popularity and determine times between order placed and received, as well average wait times </w:t>
+        <w:t xml:space="preserve"> will allow managers to determine item popularity</w:t>
+      </w:r>
+      <w:r>
+        <w:rPr>
+          <w:rFonts w:eastAsia="Times New Roman" w:cstheme="minorHAnsi"/>
+          <w:color w:val="001F2A"/>
+          <w:sz w:val="24"/>
+          <w:szCs w:val="24"/>
+        </w:rPr>
+        <w:t xml:space="preserve">, </w:t>
+      </w:r>
+      <w:r>
+        <w:rPr>
+          <w:rFonts w:eastAsia="Times New Roman" w:cstheme="minorHAnsi"/>
+          <w:color w:val="001F2A"/>
+          <w:sz w:val="24"/>
+          <w:szCs w:val="24"/>
+        </w:rPr>
+        <w:t xml:space="preserve">determine times between order placed and received, as well average wait times </w:t>
       </w:r>
       <w:r>
         <w:rPr>
@@ -733,6 +740,7 @@
           <w:b/>
           <w:bCs/>
         </w:rPr>
+        <w:lastRenderedPageBreak/>
         <w:t>REFERENCE</w:t>
       </w:r>
       <w:r>
@@ -821,7 +829,31 @@
           <w:rPr>
             <w:rStyle w:val="Hyperlink"/>
           </w:rPr>
-          <w:t>https://martinfowler.com/articles/lean-inception/write-product-vision.html</w:t>
+          <w:t>https://martinfowler.c</w:t>
+        </w:r>
+        <w:r>
+          <w:rPr>
+            <w:rStyle w:val="Hyperlink"/>
+          </w:rPr>
+          <w:t>o</w:t>
+        </w:r>
+        <w:r>
+          <w:rPr>
+            <w:rStyle w:val="Hyperlink"/>
+          </w:rPr>
+          <w:t>m/articles/lean-incepti</w:t>
+        </w:r>
+        <w:r>
+          <w:rPr>
+            <w:rStyle w:val="Hyperlink"/>
+          </w:rPr>
+          <w:t>o</w:t>
+        </w:r>
+        <w:r>
+          <w:rPr>
+            <w:rStyle w:val="Hyperlink"/>
+          </w:rPr>
+          <w:t>n/write-product-vision.html</w:t>
         </w:r>
       </w:hyperlink>
     </w:p>
@@ -2469,6 +2501,18 @@
       <w:szCs w:val="26"/>
     </w:rPr>
   </w:style>
+  <w:style w:type="character" w:styleId="FollowedHyperlink">
+    <w:name w:val="FollowedHyperlink"/>
+    <w:basedOn w:val="DefaultParagraphFont"/>
+    <w:uiPriority w:val="99"/>
+    <w:semiHidden/>
+    <w:unhideWhenUsed/>
+    <w:rsid w:val="00F743DF"/>
+    <w:rPr>
+      <w:color w:val="954F72" w:themeColor="followedHyperlink"/>
+      <w:u w:val="single"/>
+    </w:rPr>
+  </w:style>
 </w:styles>
 </file>
 

</xml_diff>